<commit_message>
run and complete lab 2
</commit_message>
<xml_diff>
--- a/Lab2/CSC258 LAB2 PRELAB.docx
+++ b/Lab2/CSC258 LAB2 PRELAB.docx
@@ -159,21 +159,7 @@
         <w:rPr>
           <w:rFonts w:ascii="Cambria Math" w:hAnsi="Cambria Math"/>
         </w:rPr>
-        <w:t xml:space="preserve">Our inputs are </w:t>
-      </w:r>
-      <w:proofErr w:type="gramStart"/>
-      <w:r>
-        <w:rPr>
-          <w:rFonts w:ascii="Cambria Math" w:hAnsi="Cambria Math"/>
-        </w:rPr>
-        <w:t>SW[</w:t>
-      </w:r>
-      <w:proofErr w:type="gramEnd"/>
-      <w:r>
-        <w:rPr>
-          <w:rFonts w:ascii="Cambria Math" w:hAnsi="Cambria Math"/>
-        </w:rPr>
-        <w:t>0], SW[1], SW[9] and output is sent to LEDR[0], we ran each combination of input for 10ns. We have the output as follows:</w:t>
+        <w:t>Our inputs are SW[0], SW[1], SW[9] and output is sent to LEDR[0], we ran each combination of input for 10ns. We have the output as follows:</w:t>
       </w:r>
     </w:p>
     <w:tbl>
@@ -203,19 +189,11 @@
                 <w:rFonts w:ascii="Cambria Math" w:hAnsi="Cambria Math"/>
               </w:rPr>
             </w:pPr>
-            <w:proofErr w:type="gramStart"/>
-            <w:r>
-              <w:rPr>
-                <w:rFonts w:ascii="Cambria Math" w:hAnsi="Cambria Math"/>
-              </w:rPr>
-              <w:t>SW[</w:t>
-            </w:r>
-            <w:proofErr w:type="gramEnd"/>
-            <w:r>
-              <w:rPr>
-                <w:rFonts w:ascii="Cambria Math" w:hAnsi="Cambria Math"/>
-              </w:rPr>
-              <w:t>0] (x)</w:t>
+            <w:r>
+              <w:rPr>
+                <w:rFonts w:ascii="Cambria Math" w:hAnsi="Cambria Math"/>
+              </w:rPr>
+              <w:t>SW[0] (x)</w:t>
             </w:r>
           </w:p>
         </w:tc>
@@ -229,19 +207,11 @@
                 <w:rFonts w:ascii="Cambria Math" w:hAnsi="Cambria Math"/>
               </w:rPr>
             </w:pPr>
-            <w:proofErr w:type="gramStart"/>
-            <w:r>
-              <w:rPr>
-                <w:rFonts w:ascii="Cambria Math" w:hAnsi="Cambria Math"/>
-              </w:rPr>
-              <w:t>SW[</w:t>
-            </w:r>
-            <w:proofErr w:type="gramEnd"/>
-            <w:r>
-              <w:rPr>
-                <w:rFonts w:ascii="Cambria Math" w:hAnsi="Cambria Math"/>
-              </w:rPr>
-              <w:t>1] (y)</w:t>
+            <w:r>
+              <w:rPr>
+                <w:rFonts w:ascii="Cambria Math" w:hAnsi="Cambria Math"/>
+              </w:rPr>
+              <w:t>SW[1] (y)</w:t>
             </w:r>
           </w:p>
         </w:tc>
@@ -255,19 +225,11 @@
                 <w:rFonts w:ascii="Cambria Math" w:hAnsi="Cambria Math"/>
               </w:rPr>
             </w:pPr>
-            <w:proofErr w:type="gramStart"/>
-            <w:r>
-              <w:rPr>
-                <w:rFonts w:ascii="Cambria Math" w:hAnsi="Cambria Math"/>
-              </w:rPr>
-              <w:t>SW[</w:t>
-            </w:r>
-            <w:proofErr w:type="gramEnd"/>
-            <w:r>
-              <w:rPr>
-                <w:rFonts w:ascii="Cambria Math" w:hAnsi="Cambria Math"/>
-              </w:rPr>
-              <w:t>9] (s)</w:t>
+            <w:r>
+              <w:rPr>
+                <w:rFonts w:ascii="Cambria Math" w:hAnsi="Cambria Math"/>
+              </w:rPr>
+              <w:t>SW[9] (s)</w:t>
             </w:r>
           </w:p>
         </w:tc>
@@ -281,19 +243,11 @@
                 <w:rFonts w:ascii="Cambria Math" w:hAnsi="Cambria Math"/>
               </w:rPr>
             </w:pPr>
-            <w:proofErr w:type="gramStart"/>
-            <w:r>
-              <w:rPr>
-                <w:rFonts w:ascii="Cambria Math" w:hAnsi="Cambria Math"/>
-              </w:rPr>
-              <w:t>LEDR[</w:t>
-            </w:r>
-            <w:proofErr w:type="gramEnd"/>
-            <w:r>
-              <w:rPr>
-                <w:rFonts w:ascii="Cambria Math" w:hAnsi="Cambria Math"/>
-              </w:rPr>
-              <w:t>0] (m)</w:t>
+            <w:r>
+              <w:rPr>
+                <w:rFonts w:ascii="Cambria Math" w:hAnsi="Cambria Math"/>
+              </w:rPr>
+              <w:t>LEDR[0] (m)</w:t>
             </w:r>
           </w:p>
         </w:tc>
@@ -933,21 +887,7 @@
         <w:rPr>
           <w:rFonts w:ascii="Cambria Math" w:hAnsi="Cambria Math"/>
         </w:rPr>
-        <w:t xml:space="preserve"> and when SW[9] is 1, the output m is equal to the y input(SE[1]). </w:t>
-      </w:r>
-      <w:proofErr w:type="gramStart"/>
-      <w:r>
-        <w:rPr>
-          <w:rFonts w:ascii="Cambria Math" w:hAnsi="Cambria Math"/>
-        </w:rPr>
-        <w:t>So</w:t>
-      </w:r>
-      <w:proofErr w:type="gramEnd"/>
-      <w:r>
-        <w:rPr>
-          <w:rFonts w:ascii="Cambria Math" w:hAnsi="Cambria Math"/>
-        </w:rPr>
-        <w:t xml:space="preserve"> the multiplexer is correct.</w:t>
+        <w:t xml:space="preserve"> and when SW[9] is 1, the output m is equal to the y input(SE[1]). So the multiplexer is correct.</w:t>
       </w:r>
     </w:p>
     <w:p>
@@ -1265,21 +1205,7 @@
         <w:rPr>
           <w:rFonts w:ascii="Cambria Math" w:hAnsi="Cambria Math"/>
         </w:rPr>
-        <w:t xml:space="preserve">[2]) and the last 40ns input should look like the fourth input(x, SW[3]). The output that I got from </w:t>
-      </w:r>
-      <w:proofErr w:type="gramStart"/>
-      <w:r>
-        <w:rPr>
-          <w:rFonts w:ascii="Cambria Math" w:hAnsi="Cambria Math"/>
-        </w:rPr>
-        <w:t>LEDR[</w:t>
-      </w:r>
-      <w:proofErr w:type="gramEnd"/>
-      <w:r>
-        <w:rPr>
-          <w:rFonts w:ascii="Cambria Math" w:hAnsi="Cambria Math"/>
-        </w:rPr>
-        <w:t>0] is exactly what I expected so I am confident that my circuit is working correctly.</w:t>
+        <w:t>[2]) and the last 40ns input should look like the fourth input(x, SW[3]). The output that I got from LEDR[0] is exactly what I expected so I am confident that my circuit is working correctly.</w:t>
       </w:r>
     </w:p>
     <w:p>
@@ -1362,12 +1288,12 @@
               <w:pStyle w:val="ListParagraph"/>
               <w:ind w:left="0"/>
               <w:rPr>
-                <w:rFonts w:ascii="Cambria Math" w:eastAsia="等线" w:hAnsi="Cambria Math" w:cs="Times New Roman"/>
-              </w:rPr>
-            </w:pPr>
-            <w:r>
-              <w:rPr>
-                <w:rFonts w:ascii="Cambria Math" w:eastAsia="等线" w:hAnsi="Cambria Math" w:cs="Times New Roman"/>
+                <w:rFonts w:ascii="Cambria Math" w:eastAsia="DengXian" w:hAnsi="Cambria Math" w:cs="Times New Roman"/>
+              </w:rPr>
+            </w:pPr>
+            <w:r>
+              <w:rPr>
+                <w:rFonts w:ascii="Cambria Math" w:eastAsia="DengXian" w:hAnsi="Cambria Math" w:cs="Times New Roman"/>
               </w:rPr>
               <w:t>hex.</w:t>
             </w:r>
@@ -6248,21 +6174,7 @@
         <w:rPr>
           <w:rFonts w:ascii="Cambria Math" w:hAnsi="Cambria Math"/>
         </w:rPr>
-        <w:t xml:space="preserve">For </w:t>
-      </w:r>
-      <w:proofErr w:type="gramStart"/>
-      <w:r>
-        <w:rPr>
-          <w:rFonts w:ascii="Cambria Math" w:hAnsi="Cambria Math"/>
-        </w:rPr>
-        <w:t>HEX[</w:t>
-      </w:r>
-      <w:proofErr w:type="gramEnd"/>
-      <w:r>
-        <w:rPr>
-          <w:rFonts w:ascii="Cambria Math" w:hAnsi="Cambria Math"/>
-        </w:rPr>
-        <w:t>0], we have the Karnaugh map</w:t>
+        <w:t>For HEX[0], we have the Karnaugh map</w:t>
       </w:r>
     </w:p>
     <w:tbl>
@@ -7373,7 +7285,7 @@
               <m:sSubPr>
                 <m:ctrlPr>
                   <w:rPr>
-                    <w:rFonts w:ascii="Cambria Math" w:eastAsia="微软雅黑" w:hAnsi="Cambria Math" w:cs="微软雅黑"/>
+                    <w:rFonts w:ascii="Cambria Math" w:eastAsia="Microsoft YaHei" w:hAnsi="Cambria Math" w:cs="Microsoft YaHei"/>
                     <w:i/>
                   </w:rPr>
                 </m:ctrlPr>
@@ -7395,7 +7307,7 @@
               <m:sub>
                 <m:r>
                   <w:rPr>
-                    <w:rFonts w:ascii="Cambria Math" w:eastAsia="微软雅黑" w:hAnsi="微软雅黑" w:cs="微软雅黑"/>
+                    <w:rFonts w:ascii="Cambria Math" w:eastAsia="Microsoft YaHei" w:hAnsi="Microsoft YaHei" w:cs="Microsoft YaHei"/>
                   </w:rPr>
                   <m:t>2</m:t>
                 </m:r>
@@ -7405,7 +7317,7 @@
               <m:sSubPr>
                 <m:ctrlPr>
                   <w:rPr>
-                    <w:rFonts w:ascii="Cambria Math" w:eastAsia="微软雅黑" w:hAnsi="Cambria Math" w:cs="微软雅黑"/>
+                    <w:rFonts w:ascii="Cambria Math" w:eastAsia="Microsoft YaHei" w:hAnsi="Cambria Math" w:cs="Microsoft YaHei"/>
                     <w:i/>
                   </w:rPr>
                 </m:ctrlPr>
@@ -7413,13 +7325,13 @@
               <m:e>
                 <m:r>
                   <w:rPr>
-                    <w:rFonts w:ascii="Cambria Math" w:eastAsia="微软雅黑" w:hAnsi="Cambria Math" w:cs="微软雅黑" w:hint="eastAsia"/>
+                    <w:rFonts w:ascii="Cambria Math" w:eastAsia="Microsoft YaHei" w:hAnsi="Cambria Math" w:cs="Microsoft YaHei" w:hint="eastAsia"/>
                   </w:rPr>
                   <m:t>c</m:t>
                 </m:r>
                 <m:ctrlPr>
                   <w:rPr>
-                    <w:rFonts w:ascii="Cambria Math" w:eastAsia="微软雅黑" w:hAnsi="Cambria Math" w:cs="微软雅黑" w:hint="eastAsia"/>
+                    <w:rFonts w:ascii="Cambria Math" w:eastAsia="Microsoft YaHei" w:hAnsi="Cambria Math" w:cs="Microsoft YaHei" w:hint="eastAsia"/>
                     <w:i/>
                   </w:rPr>
                 </m:ctrlPr>
@@ -7427,7 +7339,7 @@
               <m:sub>
                 <m:r>
                   <w:rPr>
-                    <w:rFonts w:ascii="Cambria Math" w:eastAsia="微软雅黑" w:hAnsi="Cambria Math" w:cs="微软雅黑" w:hint="eastAsia"/>
+                    <w:rFonts w:ascii="Cambria Math" w:eastAsia="Microsoft YaHei" w:hAnsi="Cambria Math" w:cs="Microsoft YaHei" w:hint="eastAsia"/>
                   </w:rPr>
                   <m:t>1</m:t>
                 </m:r>
@@ -7895,21 +7807,7 @@
         <w:rPr>
           <w:rFonts w:ascii="Cambria Math" w:hAnsi="Cambria Math"/>
         </w:rPr>
-        <w:t xml:space="preserve">For </w:t>
-      </w:r>
-      <w:proofErr w:type="gramStart"/>
-      <w:r>
-        <w:rPr>
-          <w:rFonts w:ascii="Cambria Math" w:hAnsi="Cambria Math"/>
-        </w:rPr>
-        <w:t>HEX[</w:t>
-      </w:r>
-      <w:proofErr w:type="gramEnd"/>
-      <w:r>
-        <w:rPr>
-          <w:rFonts w:ascii="Cambria Math" w:hAnsi="Cambria Math"/>
-        </w:rPr>
-        <w:t>1], we have the Karnaugh map</w:t>
+        <w:t>For HEX[1], we have the Karnaugh map</w:t>
       </w:r>
     </w:p>
     <w:tbl>
@@ -9409,16 +9307,8 @@
         <w:rPr>
           <w:rFonts w:ascii="Cambria Math" w:hAnsi="Cambria Math"/>
         </w:rPr>
-        <w:t xml:space="preserve">For </w:t>
+        <w:t>For HEX[</w:t>
       </w:r>
-      <w:proofErr w:type="gramStart"/>
-      <w:r>
-        <w:rPr>
-          <w:rFonts w:ascii="Cambria Math" w:hAnsi="Cambria Math"/>
-        </w:rPr>
-        <w:t>HEX[</w:t>
-      </w:r>
-      <w:proofErr w:type="gramEnd"/>
       <w:r>
         <w:rPr>
           <w:rFonts w:ascii="Cambria Math" w:hAnsi="Cambria Math"/>
@@ -10833,16 +10723,8 @@
         <w:rPr>
           <w:rFonts w:ascii="Cambria Math" w:hAnsi="Cambria Math"/>
         </w:rPr>
-        <w:t xml:space="preserve">For </w:t>
+        <w:t>For HEX[</w:t>
       </w:r>
-      <w:proofErr w:type="gramStart"/>
-      <w:r>
-        <w:rPr>
-          <w:rFonts w:ascii="Cambria Math" w:hAnsi="Cambria Math"/>
-        </w:rPr>
-        <w:t>HEX[</w:t>
-      </w:r>
-      <w:proofErr w:type="gramEnd"/>
       <w:r>
         <w:rPr>
           <w:rFonts w:ascii="Cambria Math" w:hAnsi="Cambria Math"/>
@@ -12447,16 +12329,8 @@
         <w:rPr>
           <w:rFonts w:ascii="Cambria Math" w:hAnsi="Cambria Math"/>
         </w:rPr>
-        <w:t xml:space="preserve">For </w:t>
+        <w:t>For HEX[</w:t>
       </w:r>
-      <w:proofErr w:type="gramStart"/>
-      <w:r>
-        <w:rPr>
-          <w:rFonts w:ascii="Cambria Math" w:hAnsi="Cambria Math"/>
-        </w:rPr>
-        <w:t>HEX[</w:t>
-      </w:r>
-      <w:proofErr w:type="gramEnd"/>
       <w:r>
         <w:rPr>
           <w:rFonts w:ascii="Cambria Math" w:hAnsi="Cambria Math"/>
@@ -13838,16 +13712,8 @@
         <w:rPr>
           <w:rFonts w:ascii="Cambria Math" w:hAnsi="Cambria Math"/>
         </w:rPr>
-        <w:t xml:space="preserve">For </w:t>
+        <w:t>For HEX[</w:t>
       </w:r>
-      <w:proofErr w:type="gramStart"/>
-      <w:r>
-        <w:rPr>
-          <w:rFonts w:ascii="Cambria Math" w:hAnsi="Cambria Math"/>
-        </w:rPr>
-        <w:t>HEX[</w:t>
-      </w:r>
-      <w:proofErr w:type="gramEnd"/>
       <w:r>
         <w:rPr>
           <w:rFonts w:ascii="Cambria Math" w:hAnsi="Cambria Math"/>
@@ -14791,6 +14657,8 @@
                 </m:acc>
               </m:oMath>
             </m:oMathPara>
+            <w:bookmarkStart w:id="0" w:name="_GoBack"/>
+            <w:bookmarkEnd w:id="0"/>
           </w:p>
         </w:tc>
         <w:tc>
@@ -15378,16 +15246,8 @@
         <w:rPr>
           <w:rFonts w:ascii="Cambria Math" w:hAnsi="Cambria Math"/>
         </w:rPr>
-        <w:t xml:space="preserve">For </w:t>
+        <w:t>For HEX[</w:t>
       </w:r>
-      <w:proofErr w:type="gramStart"/>
-      <w:r>
-        <w:rPr>
-          <w:rFonts w:ascii="Cambria Math" w:hAnsi="Cambria Math"/>
-        </w:rPr>
-        <w:t>HEX[</w:t>
-      </w:r>
-      <w:proofErr w:type="gramEnd"/>
       <w:r>
         <w:rPr>
           <w:rFonts w:ascii="Cambria Math" w:hAnsi="Cambria Math"/>
@@ -16851,32 +16711,49 @@
         <w:rPr>
           <w:rFonts w:ascii="Cambria Math" w:hAnsi="Cambria Math"/>
         </w:rPr>
-        <w:t xml:space="preserve">Please see the </w:t>
+        <w:t>Please see the hexdecoder.v file</w:t>
       </w:r>
-      <w:proofErr w:type="gramStart"/>
+    </w:p>
+    <w:p>
+      <w:pPr>
+        <w:pStyle w:val="ListParagraph"/>
+        <w:numPr>
+          <w:ilvl w:val="0"/>
+          <w:numId w:val="5"/>
+        </w:numPr>
+        <w:rPr>
+          <w:rFonts w:ascii="Cambria Math" w:hAnsi="Cambria Math"/>
+        </w:rPr>
+      </w:pPr>
       <w:r>
         <w:rPr>
           <w:rFonts w:ascii="Cambria Math" w:hAnsi="Cambria Math"/>
         </w:rPr>
-        <w:t>hexdecoder.v</w:t>
+        <w:t xml:space="preserve">Here is a screenshot of the output, please see the </w:t>
       </w:r>
-      <w:proofErr w:type="gramEnd"/>
       <w:r>
         <w:rPr>
           <w:rFonts w:ascii="Cambria Math" w:hAnsi="Cambria Math"/>
         </w:rPr>
-        <w:t xml:space="preserve"> file</w:t>
+        <w:t>hexdecoder.do file for the test cases.</w:t>
       </w:r>
     </w:p>
     <w:p>
       <w:pPr>
         <w:pStyle w:val="ListParagraph"/>
         <w:rPr>
-          <w:rFonts w:ascii="Cambria Math" w:hAnsi="Cambria Math" w:hint="eastAsia"/>
+          <w:rFonts w:ascii="Cambria Math" w:hAnsi="Cambria Math"/>
         </w:rPr>
       </w:pPr>
-      <w:bookmarkStart w:id="0" w:name="_GoBack"/>
-      <w:bookmarkEnd w:id="0"/>
+    </w:p>
+    <w:p>
+      <w:pPr>
+        <w:pStyle w:val="ListParagraph"/>
+        <w:rPr>
+          <w:rFonts w:ascii="Cambria Math" w:hAnsi="Cambria Math"/>
+          <w:lang w:val="en-US"/>
+        </w:rPr>
+      </w:pPr>
     </w:p>
     <w:sectPr>
       <w:pgSz w:w="12240" w:h="15840"/>
@@ -17918,7 +17795,7 @@
     </w:rPrDefault>
     <w:pPrDefault/>
   </w:docDefaults>
-  <w:latentStyles w:defLockedState="0" w:defUIPriority="99" w:defSemiHidden="0" w:defUnhideWhenUsed="0" w:defQFormat="0" w:count="375">
+  <w:latentStyles w:defLockedState="0" w:defUIPriority="99" w:defSemiHidden="0" w:defUnhideWhenUsed="0" w:defQFormat="0" w:count="377">
     <w:lsdException w:name="Normal" w:uiPriority="0" w:qFormat="1"/>
     <w:lsdException w:name="heading 1" w:uiPriority="9" w:qFormat="1"/>
     <w:lsdException w:name="heading 2" w:semiHidden="1" w:uiPriority="9" w:unhideWhenUsed="1" w:qFormat="1"/>
@@ -18024,7 +17901,6 @@
     <w:lsdException w:name="HTML Sample" w:semiHidden="1" w:unhideWhenUsed="1"/>
     <w:lsdException w:name="HTML Typewriter" w:semiHidden="1" w:unhideWhenUsed="1"/>
     <w:lsdException w:name="HTML Variable" w:semiHidden="1" w:unhideWhenUsed="1"/>
-    <w:lsdException w:name="Normal Table" w:semiHidden="1" w:unhideWhenUsed="1"/>
     <w:lsdException w:name="annotation subject" w:semiHidden="1" w:unhideWhenUsed="1"/>
     <w:lsdException w:name="No List" w:semiHidden="1" w:unhideWhenUsed="1"/>
     <w:lsdException w:name="Outline List 1" w:semiHidden="1" w:unhideWhenUsed="1"/>
@@ -18070,11 +17946,9 @@
     <w:lsdException w:name="Table Subtle 1" w:semiHidden="1" w:unhideWhenUsed="1"/>
     <w:lsdException w:name="Table Subtle 2" w:semiHidden="1" w:unhideWhenUsed="1"/>
     <w:lsdException w:name="Table Web 1" w:semiHidden="1" w:unhideWhenUsed="1"/>
-    <w:lsdException w:name="Table Web 2" w:semiHidden="1" w:unhideWhenUsed="1"/>
     <w:lsdException w:name="Table Web 3" w:semiHidden="1" w:unhideWhenUsed="1"/>
     <w:lsdException w:name="Balloon Text" w:semiHidden="1" w:unhideWhenUsed="1"/>
     <w:lsdException w:name="Table Grid" w:uiPriority="39"/>
-    <w:lsdException w:name="Table Theme" w:semiHidden="1" w:unhideWhenUsed="1"/>
     <w:lsdException w:name="Placeholder Text" w:semiHidden="1"/>
     <w:lsdException w:name="No Spacing" w:uiPriority="1" w:qFormat="1"/>
     <w:lsdException w:name="Light Shading" w:uiPriority="60"/>
@@ -18294,6 +18168,8 @@
     <w:lsdException w:name="Smart Hyperlink" w:semiHidden="1" w:unhideWhenUsed="1"/>
     <w:lsdException w:name="Hashtag" w:semiHidden="1" w:unhideWhenUsed="1"/>
     <w:lsdException w:name="Unresolved Mention" w:semiHidden="1" w:unhideWhenUsed="1"/>
+    <w:lsdException w:name="Smart Link" w:semiHidden="1" w:unhideWhenUsed="1"/>
+    <w:lsdException w:name="Smart Link Error" w:semiHidden="1" w:unhideWhenUsed="1"/>
   </w:latentStyles>
   <w:style w:type="paragraph" w:default="1" w:styleId="Normal">
     <w:name w:val="Normal"/>

</xml_diff>